<commit_message>
Updated Arabic About Us document, had Arabic grammatical revisions.
</commit_message>
<xml_diff>
--- a/About us.docx
+++ b/About us.docx
@@ -44,7 +44,7 @@
         </w:tabs>
         <w:bidi/>
         <w:rPr>
-          <w:rFonts w:ascii="inherit" w:hAnsi="inherit" w:cs="Courier New" w:hint="cs"/>
+          <w:rFonts w:ascii="inherit" w:hAnsi="inherit" w:cs="Courier New"/>
           <w:color w:val="212121"/>
           <w:sz w:val="20"/>
           <w:szCs w:val="20"/>
@@ -66,6 +66,7 @@
     </w:p>
     <w:p>
       <w:pPr>
+        <w:pStyle w:val="Body"/>
         <w:tabs>
           <w:tab w:val="left" w:pos="916"/>
           <w:tab w:val="left" w:pos="1832"/>
@@ -76,106 +77,230 @@
           <w:tab w:val="left" w:pos="6412"/>
           <w:tab w:val="left" w:pos="7328"/>
           <w:tab w:val="left" w:pos="8244"/>
-          <w:tab w:val="left" w:pos="9160"/>
-          <w:tab w:val="left" w:pos="10076"/>
-          <w:tab w:val="left" w:pos="10992"/>
-          <w:tab w:val="left" w:pos="11908"/>
-          <w:tab w:val="left" w:pos="12824"/>
-          <w:tab w:val="left" w:pos="13740"/>
-          <w:tab w:val="left" w:pos="14656"/>
+          <w:tab w:val="left" w:pos="8860"/>
+          <w:tab w:val="left" w:pos="8860"/>
+          <w:tab w:val="left" w:pos="8860"/>
+          <w:tab w:val="left" w:pos="8860"/>
+          <w:tab w:val="left" w:pos="8860"/>
+          <w:tab w:val="left" w:pos="8860"/>
+          <w:tab w:val="left" w:pos="8860"/>
         </w:tabs>
         <w:bidi/>
         <w:rPr>
-          <w:rFonts w:ascii="inherit" w:hAnsi="inherit" w:cs="Courier New" w:hint="cs"/>
-          <w:color w:val="212121"/>
-          <w:sz w:val="20"/>
-          <w:szCs w:val="20"/>
-          <w:rtl/>
-          <w:lang w:bidi="ar"/>
+          <w:rFonts w:ascii="Times New Roman" w:eastAsia="Times New Roman" w:hAnsi="Times New Roman" w:cs="Times New Roman"/>
+          <w:color w:val="212121"/>
+          <w:sz w:val="20"/>
+          <w:szCs w:val="20"/>
+          <w:u w:color="212121"/>
+          <w:rtl/>
         </w:rPr>
       </w:pPr>
-    </w:p>
-    <w:p>
-      <w:pPr>
-        <w:tabs>
-          <w:tab w:val="left" w:pos="916"/>
-          <w:tab w:val="left" w:pos="1832"/>
-          <w:tab w:val="left" w:pos="2748"/>
-          <w:tab w:val="left" w:pos="3664"/>
-          <w:tab w:val="left" w:pos="4580"/>
-          <w:tab w:val="left" w:pos="5496"/>
-          <w:tab w:val="left" w:pos="6412"/>
-          <w:tab w:val="left" w:pos="7328"/>
-          <w:tab w:val="left" w:pos="8244"/>
-          <w:tab w:val="left" w:pos="9160"/>
-          <w:tab w:val="left" w:pos="10076"/>
-          <w:tab w:val="left" w:pos="10992"/>
-          <w:tab w:val="left" w:pos="11908"/>
-          <w:tab w:val="left" w:pos="12824"/>
-          <w:tab w:val="left" w:pos="13740"/>
-          <w:tab w:val="left" w:pos="14656"/>
-        </w:tabs>
-        <w:bidi/>
-        <w:rPr>
-          <w:rFonts w:ascii="inherit" w:hAnsi="inherit" w:cs="Courier New"/>
-          <w:color w:val="212121"/>
-          <w:sz w:val="20"/>
-          <w:szCs w:val="20"/>
-        </w:rPr>
-      </w:pPr>
-      <w:r>
-        <w:rPr>
-          <w:rFonts w:ascii="inherit" w:hAnsi="inherit" w:cs="Courier New" w:hint="cs"/>
-          <w:color w:val="212121"/>
-          <w:sz w:val="20"/>
-          <w:szCs w:val="20"/>
-          <w:rtl/>
-        </w:rPr>
-        <w:t xml:space="preserve">مشروع الزمرد اللاجئين هي مجموعة من الطلاب في برنامج المعلوماتية في جامعة واشنطن الذين يأملون في تمكين اللاجئين القادمين إلى هذا البلد لتكون قادرة على الحصول على نفس الفرص المتاحة </w:t>
+      <w:r>
+        <w:rPr>
+          <w:rFonts w:cs="Courier New" w:hint="cs"/>
+          <w:color w:val="212121"/>
+          <w:sz w:val="20"/>
+          <w:szCs w:val="20"/>
+          <w:u w:color="212121"/>
+          <w:rtl/>
+          <w:lang w:val="ar-SA"/>
+        </w:rPr>
+        <w:t xml:space="preserve">مشروع لاجئ الزمرد هي مجموعة من الطلاب في برنامج المعلوماتية في جامعة واشنطن الذين يأملون في تمكين اللاجئين القادمين إلى هذا البلد للقدرة على الحصول على نفس الفرص المتاحة </w:t>
       </w:r>
       <w:proofErr w:type="spellStart"/>
       <w:r>
         <w:rPr>
-          <w:rFonts w:ascii="inherit" w:hAnsi="inherit" w:cs="Courier New" w:hint="cs"/>
-          <w:color w:val="212121"/>
-          <w:sz w:val="20"/>
-          <w:szCs w:val="20"/>
-          <w:rtl/>
-        </w:rPr>
-        <w:t>للأولئك</w:t>
+          <w:rFonts w:cs="Courier New" w:hint="cs"/>
+          <w:color w:val="212121"/>
+          <w:sz w:val="20"/>
+          <w:szCs w:val="20"/>
+          <w:u w:color="212121"/>
+          <w:rtl/>
+          <w:lang w:val="ar-SA"/>
+        </w:rPr>
+        <w:t>لؤلائك</w:t>
       </w:r>
       <w:proofErr w:type="spellEnd"/>
       <w:r>
         <w:rPr>
-          <w:rFonts w:ascii="inherit" w:hAnsi="inherit" w:cs="Courier New" w:hint="cs"/>
-          <w:color w:val="212121"/>
-          <w:sz w:val="20"/>
-          <w:szCs w:val="20"/>
-          <w:rtl/>
-        </w:rPr>
-        <w:t xml:space="preserve"> الذين ولدوا في هذا البلد. يمكن العثور على موارد لكيفية الحصول على رخصة القيادة والمواطنة، تسجيل طفلك في المدرسة وغيرها من الخدمات الاجتماعية يكون من الصعب العثور عندما لم يكن هناك قاعدة معلومات مركزية. هذا ما تأمل مشروع الزمرد اللاجئين إلى تحقيقه. من خلال تجميع كافة الموارد التي قد تحتاج اللاجئين ووضعها في قاعدة بيانات مركزية واحدة، ونحن نأمل للحد من التوتر والإحباط قد يكون الناس عند البحث </w:t>
+          <w:rFonts w:ascii="Courier New" w:hAnsi="Courier New"/>
+          <w:color w:val="212121"/>
+          <w:sz w:val="20"/>
+          <w:szCs w:val="20"/>
+          <w:u w:color="212121"/>
+          <w:lang w:val="ar-SA"/>
+        </w:rPr>
+        <w:t xml:space="preserve"> </w:t>
+      </w:r>
+      <w:r>
+        <w:rPr>
+          <w:rFonts w:cs="Courier New" w:hint="cs"/>
+          <w:color w:val="212121"/>
+          <w:sz w:val="20"/>
+          <w:szCs w:val="20"/>
+          <w:u w:color="212121"/>
+          <w:rtl/>
+          <w:lang w:val="ar-SA"/>
+        </w:rPr>
+        <w:t>الذين ولدوا في هذا البلد</w:t>
+      </w:r>
+      <w:r>
+        <w:rPr>
+          <w:rFonts w:ascii="Courier New" w:hAnsi="Courier New"/>
+          <w:color w:val="212121"/>
+          <w:sz w:val="20"/>
+          <w:szCs w:val="20"/>
+          <w:u w:color="212121"/>
+          <w:rtl/>
+          <w:lang w:val="ar-SA"/>
+        </w:rPr>
+        <w:t xml:space="preserve">. </w:t>
+      </w:r>
+      <w:r>
+        <w:rPr>
+          <w:rFonts w:cs="Courier New" w:hint="cs"/>
+          <w:color w:val="212121"/>
+          <w:sz w:val="20"/>
+          <w:szCs w:val="20"/>
+          <w:u w:color="212121"/>
+          <w:rtl/>
+          <w:lang w:val="ar-SA"/>
+        </w:rPr>
+        <w:t>يمكن العثور على موارد لكيفية الحصول على رخصة القيادة والجنسية وتسجيل طفلك في المدرسة وغيرها من الخدمات الاجتماعية مما يكون من الصعب العثور عليها</w:t>
+      </w:r>
+      <w:r>
+        <w:rPr>
+          <w:rFonts w:ascii="Courier New" w:hAnsi="Courier New"/>
+          <w:color w:val="212121"/>
+          <w:sz w:val="20"/>
+          <w:szCs w:val="20"/>
+          <w:u w:color="212121"/>
+          <w:rtl/>
+          <w:lang w:val="ar-SA"/>
+        </w:rPr>
+        <w:t xml:space="preserve">. </w:t>
+      </w:r>
+      <w:r>
+        <w:rPr>
+          <w:rFonts w:cs="Courier New" w:hint="cs"/>
+          <w:color w:val="212121"/>
+          <w:sz w:val="20"/>
+          <w:szCs w:val="20"/>
+          <w:u w:color="212121"/>
+          <w:rtl/>
+          <w:lang w:val="ar-SA"/>
+        </w:rPr>
+        <w:t>هذا ما تأمل مشروع</w:t>
+      </w:r>
+      <w:r>
+        <w:rPr>
+          <w:rFonts w:ascii="Courier New" w:hAnsi="Courier New"/>
+          <w:color w:val="212121"/>
+          <w:sz w:val="20"/>
+          <w:szCs w:val="20"/>
+          <w:u w:color="212121"/>
+          <w:rtl/>
+          <w:lang w:val="ar-SA"/>
+        </w:rPr>
+        <w:t xml:space="preserve"> (</w:t>
+      </w:r>
+      <w:r>
+        <w:rPr>
+          <w:rFonts w:cs="Courier New" w:hint="cs"/>
+          <w:color w:val="212121"/>
+          <w:sz w:val="20"/>
+          <w:szCs w:val="20"/>
+          <w:u w:color="212121"/>
+          <w:rtl/>
+          <w:lang w:val="ar-SA"/>
+        </w:rPr>
+        <w:t>لاجئ الزمرد</w:t>
+      </w:r>
+      <w:r>
+        <w:rPr>
+          <w:rFonts w:ascii="Courier New" w:hAnsi="Courier New"/>
+          <w:color w:val="212121"/>
+          <w:sz w:val="20"/>
+          <w:szCs w:val="20"/>
+          <w:u w:color="212121"/>
+          <w:rtl/>
+          <w:lang w:val="ar-SA"/>
+        </w:rPr>
+        <w:t>)</w:t>
+      </w:r>
+      <w:r>
+        <w:rPr>
+          <w:rFonts w:cs="Courier New" w:hint="cs"/>
+          <w:color w:val="212121"/>
+          <w:sz w:val="20"/>
+          <w:szCs w:val="20"/>
+          <w:u w:color="212121"/>
+          <w:rtl/>
+          <w:lang w:val="ar-SA"/>
+        </w:rPr>
+        <w:t xml:space="preserve"> إلى تحقيقه</w:t>
+      </w:r>
+      <w:r>
+        <w:rPr>
+          <w:rFonts w:ascii="Courier New" w:hAnsi="Courier New"/>
+          <w:color w:val="212121"/>
+          <w:sz w:val="20"/>
+          <w:szCs w:val="20"/>
+          <w:u w:color="212121"/>
+          <w:rtl/>
+          <w:lang w:val="ar-SA"/>
+        </w:rPr>
+        <w:t xml:space="preserve">. </w:t>
+      </w:r>
+      <w:r>
+        <w:rPr>
+          <w:rFonts w:cs="Courier New" w:hint="cs"/>
+          <w:color w:val="212121"/>
+          <w:sz w:val="20"/>
+          <w:szCs w:val="20"/>
+          <w:u w:color="212121"/>
+          <w:rtl/>
+          <w:lang w:val="ar-SA"/>
+        </w:rPr>
+        <w:t xml:space="preserve">من خلال تجميع كافة الموارد التي قد يحتاجها اللاجئين ووضعها في قاعدة بيانات مركزية واحدة، ونحن نأمل الحد من التوتر وتسهيل عملية البحث </w:t>
       </w:r>
       <w:proofErr w:type="gramStart"/>
       <w:r>
         <w:rPr>
-          <w:rFonts w:ascii="inherit" w:hAnsi="inherit" w:cs="Courier New" w:hint="cs"/>
-          <w:color w:val="212121"/>
-          <w:sz w:val="20"/>
-          <w:szCs w:val="20"/>
-          <w:rtl/>
+          <w:rFonts w:cs="Courier New" w:hint="cs"/>
+          <w:color w:val="212121"/>
+          <w:sz w:val="20"/>
+          <w:szCs w:val="20"/>
+          <w:u w:color="212121"/>
+          <w:rtl/>
+          <w:lang w:val="ar-SA"/>
         </w:rPr>
         <w:t>عن ما</w:t>
       </w:r>
       <w:proofErr w:type="gramEnd"/>
       <w:r>
         <w:rPr>
-          <w:rFonts w:ascii="inherit" w:hAnsi="inherit" w:cs="Courier New" w:hint="cs"/>
-          <w:color w:val="212121"/>
-          <w:sz w:val="20"/>
-          <w:szCs w:val="20"/>
-          <w:rtl/>
-        </w:rPr>
-        <w:t xml:space="preserve"> يحتاجونه في العثور عليها.</w:t>
+          <w:rFonts w:cs="Courier New" w:hint="cs"/>
+          <w:color w:val="212121"/>
+          <w:sz w:val="20"/>
+          <w:szCs w:val="20"/>
+          <w:u w:color="212121"/>
+          <w:rtl/>
+          <w:lang w:val="ar-SA"/>
+        </w:rPr>
+        <w:t xml:space="preserve"> يحتاجونه في العثور عليها</w:t>
+      </w:r>
+      <w:r>
+        <w:rPr>
+          <w:rFonts w:ascii="Courier New" w:hAnsi="Courier New"/>
+          <w:color w:val="212121"/>
+          <w:sz w:val="20"/>
+          <w:szCs w:val="20"/>
+          <w:u w:color="212121"/>
+          <w:rtl/>
+          <w:lang w:val="ar-SA"/>
+        </w:rPr>
+        <w:t>.</w:t>
       </w:r>
     </w:p>
     <w:p>
@@ -188,11 +313,10 @@
           <w:rtl/>
         </w:rPr>
       </w:pPr>
-    </w:p>
-    <w:p>
       <w:bookmarkStart w:id="0" w:name="_GoBack"/>
       <w:bookmarkEnd w:id="0"/>
     </w:p>
+    <w:p/>
     <w:sectPr>
       <w:pgSz w:w="12240" w:h="15840"/>
       <w:pgMar w:top="1440" w:right="1440" w:bottom="1440" w:left="1440" w:header="720" w:footer="720" w:gutter="0"/>
@@ -678,6 +802,26 @@
       <w:szCs w:val="20"/>
     </w:rPr>
   </w:style>
+  <w:style w:type="paragraph" w:customStyle="1" w:styleId="Body">
+    <w:name w:val="Body"/>
+    <w:rsid w:val="007E449F"/>
+    <w:pPr>
+      <w:pBdr>
+        <w:top w:val="nil"/>
+        <w:left w:val="nil"/>
+        <w:bottom w:val="nil"/>
+        <w:right w:val="nil"/>
+        <w:between w:val="nil"/>
+        <w:bar w:val="nil"/>
+      </w:pBdr>
+    </w:pPr>
+    <w:rPr>
+      <w:rFonts w:ascii="Calibri" w:eastAsia="Calibri" w:hAnsi="Calibri" w:cs="Calibri"/>
+      <w:color w:val="000000"/>
+      <w:u w:color="000000"/>
+      <w:bdr w:val="nil"/>
+    </w:rPr>
+  </w:style>
 </w:styles>
 </file>
 

</xml_diff>